<commit_message>
rebuilding site vie abr 20 14:03:17 CEST 2018
</commit_message>
<xml_diff>
--- a/docs/docs/ModeloDeclaracionAutorizacion.docx
+++ b/docs/docs/ModeloDeclaracionAutorizacion.docx
@@ -77,7 +77,61 @@
           <w:sz w:val="24"/>
           <w:szCs w:val="24"/>
         </w:rPr>
-        <w:t>Zaragoza, 21y22 de septiembre de 2018</w:t>
+        <w:t>Zaragoza, 2</w:t>
+      </w:r>
+      <w:r>
+        <w:rPr>
+          <w:rFonts w:ascii="Cambria" w:hAnsi="Cambria" w:cs="Cambria"/>
+          <w:b/>
+          <w:bCs/>
+          <w:i/>
+          <w:iCs/>
+          <w:color w:val="0F243E"/>
+          <w:sz w:val="24"/>
+          <w:szCs w:val="24"/>
+        </w:rPr>
+        <w:t xml:space="preserve"> </w:t>
+      </w:r>
+      <w:r>
+        <w:rPr>
+          <w:rFonts w:ascii="Cambria" w:hAnsi="Cambria" w:cs="Cambria"/>
+          <w:b/>
+          <w:bCs/>
+          <w:i/>
+          <w:iCs/>
+          <w:color w:val="0F243E"/>
+          <w:sz w:val="24"/>
+          <w:szCs w:val="24"/>
+        </w:rPr>
+        <w:t>1y</w:t>
+      </w:r>
+      <w:r>
+        <w:rPr>
+          <w:rFonts w:ascii="Cambria" w:hAnsi="Cambria" w:cs="Cambria"/>
+          <w:b/>
+          <w:bCs/>
+          <w:i/>
+          <w:iCs/>
+          <w:color w:val="0F243E"/>
+          <w:sz w:val="24"/>
+          <w:szCs w:val="24"/>
+        </w:rPr>
+        <w:t xml:space="preserve"> </w:t>
+      </w:r>
+      <w:bookmarkStart w:id="1" w:name="_GoBack"/>
+      <w:bookmarkEnd w:id="1"/>
+      <w:r>
+        <w:rPr>
+          <w:rFonts w:ascii="Cambria" w:hAnsi="Cambria" w:cs="Cambria"/>
+          <w:b/>
+          <w:bCs/>
+          <w:i/>
+          <w:iCs/>
+          <w:color w:val="0F243E"/>
+          <w:sz w:val="24"/>
+          <w:szCs w:val="24"/>
+        </w:rPr>
+        <w:t>22 de septiembre de 2018</w:t>
       </w:r>
     </w:p>
     <w:p>
@@ -433,8 +487,6 @@
         </w:rPr>
         <w:t>Videor</w:t>
       </w:r>
-      <w:bookmarkStart w:id="1" w:name="_GoBack"/>
-      <w:bookmarkEnd w:id="1"/>
       <w:r>
         <w:rPr>
           <w:rFonts w:ascii="Arial" w:eastAsia="Times New Roman" w:hAnsi="Arial" w:cs="Arial"/>

</xml_diff>